<commit_message>
setting to A4 format
</commit_message>
<xml_diff>
--- a/writeups/char-rnn-knowledge/first-round-decision.docx
+++ b/writeups/char-rnn-knowledge/first-round-decision.docx
@@ -28,7 +28,10 @@
         </w:rPr>
       </w:pPr>
       <w:r>
-        <w:rPr/>
+        <w:rPr>
+          <w:sz w:val="22"/>
+          <w:szCs w:val="22"/>
+        </w:rPr>
       </w:r>
     </w:p>
     <w:p>
@@ -135,41 +138,16 @@
         <w:t>Policy for TACL Submissions" at</w:t>
         <w:br/>
       </w:r>
-      <w:r>
-        <w:fldChar w:fldCharType="begin"/>
-      </w:r>
-      <w:r>
-        <w:rPr>
-          <w:rStyle w:val="InternetLink"/>
-          <w:sz w:val="22"/>
-          <w:szCs w:val="22"/>
-        </w:rPr>
-        <w:instrText> HYPERLINK "https://transacl.org/ojs/index.php/tacl/about/submissions" \l "authorGuidelines" \n _blank</w:instrText>
-      </w:r>
-      <w:r>
-        <w:rPr>
-          <w:rStyle w:val="InternetLink"/>
-          <w:sz w:val="22"/>
-          <w:szCs w:val="22"/>
-        </w:rPr>
-        <w:fldChar w:fldCharType="separate"/>
-      </w:r>
-      <w:r>
-        <w:rPr>
-          <w:rStyle w:val="InternetLink"/>
-          <w:sz w:val="22"/>
-          <w:szCs w:val="22"/>
-        </w:rPr>
-        <w:t>https://transacl.org/ojs/index</w:t>
-      </w:r>
-      <w:r>
-        <w:rPr>
-          <w:rStyle w:val="InternetLink"/>
-          <w:sz w:val="22"/>
-          <w:szCs w:val="22"/>
-        </w:rPr>
-        <w:fldChar w:fldCharType="end"/>
-      </w:r>
+      <w:hyperlink r:id="rId2">
+        <w:r>
+          <w:rPr>
+            <w:rStyle w:val="InternetLink"/>
+            <w:sz w:val="22"/>
+            <w:szCs w:val="22"/>
+          </w:rPr>
+          <w:t>https://transacl.org/ojs/index</w:t>
+        </w:r>
+      </w:hyperlink>
       <w:r>
         <w:rPr>
           <w:sz w:val="22"/>
@@ -234,7 +212,7 @@
         <w:t>University of Edinburgh</w:t>
         <w:br/>
       </w:r>
-      <w:hyperlink r:id="rId2" w:tgtFrame="_blank">
+      <w:hyperlink r:id="rId3" w:tgtFrame="_blank">
         <w:r>
           <w:rPr>
             <w:rStyle w:val="InternetLink"/>
@@ -548,7 +526,7 @@
         <w:t>Representations'</w:t>
         <w:br/>
       </w:r>
-      <w:hyperlink r:id="rId3" w:tgtFrame="_blank">
+      <w:hyperlink r:id="rId4" w:tgtFrame="_blank">
         <w:r>
           <w:rPr>
             <w:rStyle w:val="InternetLink"/>
@@ -1532,11 +1510,12 @@
     </w:p>
     <w:sectPr>
       <w:type w:val="nextPage"/>
-      <w:pgSz w:w="12240" w:h="15840"/>
+      <w:pgSz w:w="11909" w:h="16834"/>
       <w:pgMar w:left="1134" w:right="1134" w:header="0" w:top="1134" w:footer="0" w:bottom="1134" w:gutter="0"/>
       <w:pgNumType w:fmt="decimal"/>
       <w:formProt w:val="false"/>
       <w:textDirection w:val="lrTb"/>
+      <w:docGrid w:type="default" w:linePitch="100" w:charSpace="0"/>
     </w:sectPr>
   </w:body>
 </w:document>
@@ -1549,15 +1528,12 @@
       <w:rPr>
         <w:rFonts w:ascii="Liberation Serif" w:hAnsi="Liberation Serif" w:eastAsia="AR PL SungtiL GB" w:cs="Lohit Devanagari"/>
         <w:kern w:val="2"/>
-        <w:sz w:val="24"/>
         <w:szCs w:val="24"/>
         <w:lang w:val="en-US" w:eastAsia="zh-CN" w:bidi="hi-IN"/>
       </w:rPr>
     </w:rPrDefault>
     <w:pPrDefault>
-      <w:pPr>
-        <w:widowControl/>
-      </w:pPr>
+      <w:pPr/>
     </w:pPrDefault>
   </w:docDefaults>
   <w:style w:type="paragraph" w:styleId="Normal">
@@ -1565,10 +1541,12 @@
     <w:qFormat/>
     <w:pPr>
       <w:widowControl/>
+      <w:bidi w:val="0"/>
+      <w:jc w:val="left"/>
     </w:pPr>
     <w:rPr>
       <w:rFonts w:ascii="Liberation Serif" w:hAnsi="Liberation Serif" w:eastAsia="AR PL SungtiL GB" w:cs="Lohit Devanagari"/>
-      <w:color w:val="auto"/>
+      <w:color w:val="00000A"/>
       <w:kern w:val="2"/>
       <w:sz w:val="24"/>
       <w:szCs w:val="24"/>
@@ -1581,6 +1559,14 @@
       <w:color w:val="000080"/>
       <w:u w:val="single"/>
       <w:lang w:val="zxx" w:eastAsia="zxx" w:bidi="zxx"/>
+    </w:rPr>
+  </w:style>
+  <w:style w:type="character" w:styleId="ListLabel1">
+    <w:name w:val="ListLabel 1"/>
+    <w:qFormat/>
+    <w:rPr>
+      <w:sz w:val="22"/>
+      <w:szCs w:val="22"/>
     </w:rPr>
   </w:style>
   <w:style w:type="paragraph" w:styleId="Heading">

</xml_diff>